<commit_message>
updated Sprint3 ScrumBoard and BurnupChart
</commit_message>
<xml_diff>
--- a/SCRUM/Sprint3/ScrumBoard Sprint3.docx
+++ b/SCRUM/Sprint3/ScrumBoard Sprint3.docx
@@ -77,51 +77,54 @@
               <w:spacing w:line="276" w:lineRule="auto"/>
               <w:contextualSpacing/>
             </w:pPr>
-            <w:r>
-              <w:t>-</w:t>
-            </w:r>
-            <w:r>
-              <w:t>Logo creation (1)</w:t>
-            </w:r>
-          </w:p>
-          <w:p/>
-        </w:tc>
-        <w:tc>
-          <w:tcPr>
-            <w:tcW w:w="2394" w:type="dxa"/>
-          </w:tcPr>
-          <w:p>
-            <w:pPr>
-              <w:suppressAutoHyphens/>
-              <w:spacing w:line="276" w:lineRule="auto"/>
-              <w:contextualSpacing/>
-            </w:pPr>
-            <w:r>
-              <w:t>-</w:t>
-            </w:r>
-            <w:r>
-              <w:t>Clean up the profile layout (4)</w:t>
-            </w:r>
-          </w:p>
-          <w:p>
-            <w:pPr>
-              <w:suppressAutoHyphens/>
-              <w:spacing w:line="276" w:lineRule="auto"/>
-              <w:contextualSpacing/>
-            </w:pPr>
-            <w:r>
-              <w:t>-</w:t>
-            </w:r>
-            <w:r>
-              <w:t>Add pretty colors (2)</w:t>
-            </w:r>
-          </w:p>
-          <w:p/>
-        </w:tc>
-        <w:tc>
-          <w:tcPr>
-            <w:tcW w:w="2394" w:type="dxa"/>
-          </w:tcPr>
+          </w:p>
+        </w:tc>
+        <w:tc>
+          <w:tcPr>
+            <w:tcW w:w="2394" w:type="dxa"/>
+          </w:tcPr>
+          <w:p>
+            <w:pPr>
+              <w:suppressAutoHyphens/>
+              <w:spacing w:line="276" w:lineRule="auto"/>
+              <w:contextualSpacing/>
+            </w:pPr>
+          </w:p>
+        </w:tc>
+        <w:tc>
+          <w:tcPr>
+            <w:tcW w:w="2394" w:type="dxa"/>
+          </w:tcPr>
+          <w:p>
+            <w:pPr>
+              <w:suppressAutoHyphens/>
+              <w:spacing w:line="276" w:lineRule="auto"/>
+              <w:contextualSpacing/>
+            </w:pPr>
+            <w:r>
+              <w:t>-Clean up the profile layout (4)</w:t>
+            </w:r>
+          </w:p>
+          <w:p>
+            <w:pPr>
+              <w:suppressAutoHyphens/>
+              <w:spacing w:line="276" w:lineRule="auto"/>
+              <w:contextualSpacing/>
+            </w:pPr>
+            <w:r>
+              <w:t>-Add pretty colors (2)</w:t>
+            </w:r>
+          </w:p>
+          <w:p>
+            <w:pPr>
+              <w:suppressAutoHyphens/>
+              <w:spacing w:line="276" w:lineRule="auto"/>
+              <w:contextualSpacing/>
+            </w:pPr>
+            <w:r>
+              <w:t>-Logo creation (1)</w:t>
+            </w:r>
+          </w:p>
           <w:p/>
         </w:tc>
       </w:tr>
@@ -152,11 +155,20 @@
               <w:spacing w:line="276" w:lineRule="auto"/>
               <w:contextualSpacing/>
             </w:pPr>
-            <w:r>
-              <w:t>-</w:t>
-            </w:r>
-            <w:r>
-              <w:t xml:space="preserve">Integrate with </w:t>
+          </w:p>
+        </w:tc>
+        <w:tc>
+          <w:tcPr>
+            <w:tcW w:w="2394" w:type="dxa"/>
+          </w:tcPr>
+          <w:p>
+            <w:pPr>
+              <w:suppressAutoHyphens/>
+              <w:spacing w:line="276" w:lineRule="auto"/>
+              <w:contextualSpacing/>
+            </w:pPr>
+            <w:r>
+              <w:t xml:space="preserve">-Integrate with </w:t>
             </w:r>
             <w:proofErr w:type="spellStart"/>
             <w:r>
@@ -167,12 +179,6 @@
               <w:t xml:space="preserve"> API. (3)</w:t>
             </w:r>
           </w:p>
-          <w:p/>
-        </w:tc>
-        <w:tc>
-          <w:tcPr>
-            <w:tcW w:w="2394" w:type="dxa"/>
-          </w:tcPr>
           <w:p/>
         </w:tc>
       </w:tr>
@@ -197,25 +203,28 @@
               <w:spacing w:line="276" w:lineRule="auto"/>
               <w:contextualSpacing/>
             </w:pPr>
-            <w:r>
-              <w:t>-</w:t>
-            </w:r>
-            <w:r>
-              <w:t>implement security protocols (2)</w:t>
-            </w:r>
-          </w:p>
-          <w:p/>
-        </w:tc>
-        <w:tc>
-          <w:tcPr>
-            <w:tcW w:w="2394" w:type="dxa"/>
-          </w:tcPr>
-          <w:p/>
-        </w:tc>
-        <w:tc>
-          <w:tcPr>
-            <w:tcW w:w="2394" w:type="dxa"/>
-          </w:tcPr>
+          </w:p>
+        </w:tc>
+        <w:tc>
+          <w:tcPr>
+            <w:tcW w:w="2394" w:type="dxa"/>
+          </w:tcPr>
+          <w:p/>
+        </w:tc>
+        <w:tc>
+          <w:tcPr>
+            <w:tcW w:w="2394" w:type="dxa"/>
+          </w:tcPr>
+          <w:p>
+            <w:pPr>
+              <w:suppressAutoHyphens/>
+              <w:spacing w:line="276" w:lineRule="auto"/>
+              <w:contextualSpacing/>
+            </w:pPr>
+            <w:r>
+              <w:t>-implement security protocols (2)</w:t>
+            </w:r>
+          </w:p>
           <w:p/>
         </w:tc>
       </w:tr>
@@ -247,10 +256,7 @@
               <w:contextualSpacing/>
             </w:pPr>
             <w:r>
-              <w:t>-</w:t>
-            </w:r>
-            <w:r>
-              <w:t>implement email service (3)</w:t>
+              <w:t>-implement email service (3)</w:t>
             </w:r>
           </w:p>
           <w:p/>
@@ -284,31 +290,25 @@
               <w:contextualSpacing/>
             </w:pPr>
             <w:r>
-              <w:t>-</w:t>
-            </w:r>
-            <w:r>
-              <w:t>research methods to implement this feature (2)</w:t>
-            </w:r>
-          </w:p>
-          <w:p>
-            <w:pPr>
-              <w:suppressAutoHyphens/>
-              <w:spacing w:line="276" w:lineRule="auto"/>
-              <w:contextualSpacing/>
-            </w:pPr>
-            <w:r>
-              <w:t>-</w:t>
-            </w:r>
-            <w:r>
-              <w:t>apply researched methods and implement (4)</w:t>
-            </w:r>
-          </w:p>
-          <w:p/>
-        </w:tc>
-        <w:tc>
-          <w:tcPr>
-            <w:tcW w:w="2394" w:type="dxa"/>
-          </w:tcPr>
+              <w:t>-apply researched methods and implement (4)</w:t>
+            </w:r>
+          </w:p>
+          <w:p/>
+        </w:tc>
+        <w:tc>
+          <w:tcPr>
+            <w:tcW w:w="2394" w:type="dxa"/>
+          </w:tcPr>
+          <w:p>
+            <w:pPr>
+              <w:suppressAutoHyphens/>
+              <w:spacing w:line="276" w:lineRule="auto"/>
+              <w:contextualSpacing/>
+            </w:pPr>
+            <w:r>
+              <w:t>-research methods to implement this feature (2)</w:t>
+            </w:r>
+          </w:p>
           <w:p/>
         </w:tc>
         <w:tc>
@@ -351,46 +351,38 @@
               <w:spacing w:line="276" w:lineRule="auto"/>
               <w:contextualSpacing/>
             </w:pPr>
-            <w:r>
-              <w:t>-</w:t>
-            </w:r>
-            <w:r>
-              <w:t>write test cases (1)</w:t>
-            </w:r>
-          </w:p>
-          <w:p>
-            <w:pPr>
-              <w:suppressAutoHyphens/>
-              <w:spacing w:line="276" w:lineRule="auto"/>
-              <w:contextualSpacing/>
-            </w:pPr>
-            <w:r>
-              <w:t xml:space="preserve">-use back end testing </w:t>
-            </w:r>
-            <w:r>
-              <w:t>framework (3)</w:t>
-            </w:r>
-          </w:p>
-          <w:p>
-            <w:pPr>
-              <w:suppressAutoHyphens/>
-              <w:spacing w:line="276" w:lineRule="auto"/>
-              <w:contextualSpacing/>
-            </w:pPr>
-            <w:r>
-              <w:t>-</w:t>
-            </w:r>
-            <w:r>
-              <w:t>use front end testing framework (2)</w:t>
-            </w:r>
-          </w:p>
-          <w:p/>
-        </w:tc>
-        <w:tc>
-          <w:tcPr>
-            <w:tcW w:w="2394" w:type="dxa"/>
-          </w:tcPr>
-          <w:p/>
+          </w:p>
+          <w:p>
+            <w:pPr>
+              <w:suppressAutoHyphens/>
+              <w:spacing w:line="276" w:lineRule="auto"/>
+              <w:contextualSpacing/>
+            </w:pPr>
+            <w:r>
+              <w:t>-use back end testing framework (3)</w:t>
+            </w:r>
+          </w:p>
+          <w:p>
+            <w:pPr>
+              <w:suppressAutoHyphens/>
+              <w:spacing w:line="276" w:lineRule="auto"/>
+              <w:contextualSpacing/>
+            </w:pPr>
+            <w:r>
+              <w:t>-use front end testing framework (2)</w:t>
+            </w:r>
+          </w:p>
+          <w:p/>
+        </w:tc>
+        <w:tc>
+          <w:tcPr>
+            <w:tcW w:w="2394" w:type="dxa"/>
+          </w:tcPr>
+          <w:p>
+            <w:r>
+              <w:t>-write test cases (1)</w:t>
+            </w:r>
+          </w:p>
         </w:tc>
       </w:tr>
       <w:tr>
@@ -426,32 +418,34 @@
               <w:spacing w:line="276" w:lineRule="auto"/>
               <w:contextualSpacing/>
             </w:pPr>
-            <w:r>
-              <w:t>-</w:t>
-            </w:r>
-            <w:r>
-              <w:t>implement delete rest API (1)</w:t>
-            </w:r>
-          </w:p>
-          <w:p>
-            <w:pPr>
-              <w:suppressAutoHyphens/>
-              <w:spacing w:line="276" w:lineRule="auto"/>
-              <w:contextualSpacing/>
-            </w:pPr>
-            <w:r>
-              <w:t>-</w:t>
-            </w:r>
-            <w:r>
-              <w:t>implement front end function control (1)</w:t>
-            </w:r>
-          </w:p>
-          <w:p/>
-        </w:tc>
-        <w:tc>
-          <w:tcPr>
-            <w:tcW w:w="2394" w:type="dxa"/>
-          </w:tcPr>
+            <w:bookmarkStart w:id="0" w:name="_GoBack"/>
+            <w:bookmarkEnd w:id="0"/>
+          </w:p>
+        </w:tc>
+        <w:tc>
+          <w:tcPr>
+            <w:tcW w:w="2394" w:type="dxa"/>
+          </w:tcPr>
+          <w:p>
+            <w:pPr>
+              <w:suppressAutoHyphens/>
+              <w:spacing w:line="276" w:lineRule="auto"/>
+              <w:contextualSpacing/>
+            </w:pPr>
+            <w:r>
+              <w:t>-implement delete rest API (1)</w:t>
+            </w:r>
+          </w:p>
+          <w:p>
+            <w:pPr>
+              <w:suppressAutoHyphens/>
+              <w:spacing w:line="276" w:lineRule="auto"/>
+              <w:contextualSpacing/>
+            </w:pPr>
+            <w:r>
+              <w:t>-implement front end function control (1)</w:t>
+            </w:r>
+          </w:p>
           <w:p/>
         </w:tc>
       </w:tr>
@@ -483,25 +477,17 @@
               <w:contextualSpacing/>
             </w:pPr>
             <w:r>
-              <w:t>-</w:t>
-            </w:r>
-            <w:r>
-              <w:t>implement picture uploading (2)</w:t>
-            </w:r>
-          </w:p>
-          <w:p>
-            <w:pPr>
-              <w:suppressAutoHyphens/>
-              <w:spacing w:line="276" w:lineRule="auto"/>
-              <w:contextualSpacing/>
-            </w:pPr>
-            <w:r>
-              <w:t>-</w:t>
-            </w:r>
-            <w:bookmarkStart w:id="0" w:name="_GoBack"/>
-            <w:bookmarkEnd w:id="0"/>
-            <w:r>
-              <w:t>implement picture display on bill (1)</w:t>
+              <w:t>-implement picture uploading (2)</w:t>
+            </w:r>
+          </w:p>
+          <w:p>
+            <w:pPr>
+              <w:suppressAutoHyphens/>
+              <w:spacing w:line="276" w:lineRule="auto"/>
+              <w:contextualSpacing/>
+            </w:pPr>
+            <w:r>
+              <w:t>-implement picture display on bill (1)</w:t>
             </w:r>
           </w:p>
           <w:p/>
@@ -675,15 +661,6 @@
   </w:abstractNum>
   <w:num w:numId="1">
     <w:abstractNumId w:val="0"/>
-    <w:lvlOverride w:ilvl="0"/>
-    <w:lvlOverride w:ilvl="1"/>
-    <w:lvlOverride w:ilvl="2"/>
-    <w:lvlOverride w:ilvl="3"/>
-    <w:lvlOverride w:ilvl="4"/>
-    <w:lvlOverride w:ilvl="5"/>
-    <w:lvlOverride w:ilvl="6"/>
-    <w:lvlOverride w:ilvl="7"/>
-    <w:lvlOverride w:ilvl="8"/>
   </w:num>
 </w:numbering>
 </file>

</xml_diff>